<commit_message>
minor improvements on documentation layout
</commit_message>
<xml_diff>
--- a/KiCad7 Workshop ESE-day (Advanced).docx
+++ b/KiCad7 Workshop ESE-day (Advanced).docx
@@ -722,7 +722,7 @@
             </w:rPr>
             <w:fldChar w:fldCharType="separate"/>
           </w:r>
-          <w:hyperlink w:anchor="_Toc152684324" w:history="1">
+          <w:hyperlink w:anchor="_Toc154866284" w:history="1">
             <w:r>
               <w:rPr>
                 <w:rStyle w:val="Hyperlink"/>
@@ -766,7 +766,7 @@
                 <w:noProof/>
                 <w:webHidden/>
               </w:rPr>
-              <w:instrText xml:space="preserve"> PAGEREF _Toc152684324 \h </w:instrText>
+              <w:instrText xml:space="preserve"> PAGEREF _Toc154866284 \h </w:instrText>
             </w:r>
             <w:r>
               <w:rPr>
@@ -809,7 +809,7 @@
               <w:lang w:eastAsia="nl-NL"/>
             </w:rPr>
           </w:pPr>
-          <w:hyperlink w:anchor="_Toc152684325" w:history="1">
+          <w:hyperlink w:anchor="_Toc154866285" w:history="1">
             <w:r>
               <w:rPr>
                 <w:rStyle w:val="Hyperlink"/>
@@ -837,7 +837,7 @@
                 <w:noProof/>
                 <w:webHidden/>
               </w:rPr>
-              <w:instrText xml:space="preserve"> PAGEREF _Toc152684325 \h </w:instrText>
+              <w:instrText xml:space="preserve"> PAGEREF _Toc154866285 \h </w:instrText>
             </w:r>
             <w:r>
               <w:rPr>
@@ -858,6 +858,297 @@
                 <w:webHidden/>
               </w:rPr>
               <w:t>3</w:t>
+            </w:r>
+            <w:r>
+              <w:rPr>
+                <w:noProof/>
+                <w:webHidden/>
+              </w:rPr>
+              <w:fldChar w:fldCharType="end"/>
+            </w:r>
+          </w:hyperlink>
+        </w:p>
+        <w:p>
+          <w:pPr>
+            <w:pStyle w:val="Inhopg2"/>
+            <w:tabs>
+              <w:tab w:val="right" w:leader="dot" w:pos="9062"/>
+            </w:tabs>
+            <w:rPr>
+              <w:rFonts w:eastAsiaTheme="minorEastAsia"/>
+              <w:noProof/>
+              <w:lang w:eastAsia="nl-NL"/>
+            </w:rPr>
+          </w:pPr>
+          <w:hyperlink w:anchor="_Toc154866286" w:history="1">
+            <w:r>
+              <w:rPr>
+                <w:rStyle w:val="Hyperlink"/>
+                <w:noProof/>
+              </w:rPr>
+              <w:t xml:space="preserve">Step 1: Add information to the </w:t>
+            </w:r>
+            <w:r>
+              <w:rPr>
+                <w:rStyle w:val="Hyperlink"/>
+                <w:noProof/>
+                <w:lang w:val="en-US"/>
+              </w:rPr>
+              <w:t>schematic page</w:t>
+            </w:r>
+            <w:r>
+              <w:rPr>
+                <w:noProof/>
+                <w:webHidden/>
+              </w:rPr>
+              <w:tab/>
+            </w:r>
+            <w:r>
+              <w:rPr>
+                <w:noProof/>
+                <w:webHidden/>
+              </w:rPr>
+              <w:fldChar w:fldCharType="begin"/>
+            </w:r>
+            <w:r>
+              <w:rPr>
+                <w:noProof/>
+                <w:webHidden/>
+              </w:rPr>
+              <w:instrText xml:space="preserve"> PAGEREF _Toc154866286 \h </w:instrText>
+            </w:r>
+            <w:r>
+              <w:rPr>
+                <w:noProof/>
+                <w:webHidden/>
+              </w:rPr>
+            </w:r>
+            <w:r>
+              <w:rPr>
+                <w:noProof/>
+                <w:webHidden/>
+              </w:rPr>
+              <w:fldChar w:fldCharType="separate"/>
+            </w:r>
+            <w:r>
+              <w:rPr>
+                <w:noProof/>
+                <w:webHidden/>
+              </w:rPr>
+              <w:t>5</w:t>
+            </w:r>
+            <w:r>
+              <w:rPr>
+                <w:noProof/>
+                <w:webHidden/>
+              </w:rPr>
+              <w:fldChar w:fldCharType="end"/>
+            </w:r>
+          </w:hyperlink>
+        </w:p>
+        <w:p>
+          <w:pPr>
+            <w:pStyle w:val="Inhopg2"/>
+            <w:tabs>
+              <w:tab w:val="right" w:leader="dot" w:pos="9062"/>
+            </w:tabs>
+            <w:rPr>
+              <w:rFonts w:eastAsiaTheme="minorEastAsia"/>
+              <w:noProof/>
+              <w:lang w:eastAsia="nl-NL"/>
+            </w:rPr>
+          </w:pPr>
+          <w:hyperlink w:anchor="_Toc154866287" w:history="1">
+            <w:r>
+              <w:rPr>
+                <w:rStyle w:val="Hyperlink"/>
+                <w:noProof/>
+                <w:lang w:val="en-US"/>
+              </w:rPr>
+              <w:t>Step 2: Add informative text to the schematic sheet</w:t>
+            </w:r>
+            <w:r>
+              <w:rPr>
+                <w:noProof/>
+                <w:webHidden/>
+              </w:rPr>
+              <w:tab/>
+            </w:r>
+            <w:r>
+              <w:rPr>
+                <w:noProof/>
+                <w:webHidden/>
+              </w:rPr>
+              <w:fldChar w:fldCharType="begin"/>
+            </w:r>
+            <w:r>
+              <w:rPr>
+                <w:noProof/>
+                <w:webHidden/>
+              </w:rPr>
+              <w:instrText xml:space="preserve"> PAGEREF _Toc154866287 \h </w:instrText>
+            </w:r>
+            <w:r>
+              <w:rPr>
+                <w:noProof/>
+                <w:webHidden/>
+              </w:rPr>
+            </w:r>
+            <w:r>
+              <w:rPr>
+                <w:noProof/>
+                <w:webHidden/>
+              </w:rPr>
+              <w:fldChar w:fldCharType="separate"/>
+            </w:r>
+            <w:r>
+              <w:rPr>
+                <w:noProof/>
+                <w:webHidden/>
+              </w:rPr>
+              <w:t>6</w:t>
+            </w:r>
+            <w:r>
+              <w:rPr>
+                <w:noProof/>
+                <w:webHidden/>
+              </w:rPr>
+              <w:fldChar w:fldCharType="end"/>
+            </w:r>
+          </w:hyperlink>
+        </w:p>
+        <w:p>
+          <w:pPr>
+            <w:pStyle w:val="Inhopg2"/>
+            <w:tabs>
+              <w:tab w:val="right" w:leader="dot" w:pos="9062"/>
+            </w:tabs>
+            <w:rPr>
+              <w:rFonts w:eastAsiaTheme="minorEastAsia"/>
+              <w:noProof/>
+              <w:lang w:eastAsia="nl-NL"/>
+            </w:rPr>
+          </w:pPr>
+          <w:hyperlink w:anchor="_Toc154866288" w:history="1">
+            <w:r>
+              <w:rPr>
+                <w:rStyle w:val="Hyperlink"/>
+                <w:noProof/>
+                <w:lang w:val="en-US"/>
+              </w:rPr>
+              <w:t>Step 3: Adding a hierarchical sheet</w:t>
+            </w:r>
+            <w:r>
+              <w:rPr>
+                <w:noProof/>
+                <w:webHidden/>
+              </w:rPr>
+              <w:tab/>
+            </w:r>
+            <w:r>
+              <w:rPr>
+                <w:noProof/>
+                <w:webHidden/>
+              </w:rPr>
+              <w:fldChar w:fldCharType="begin"/>
+            </w:r>
+            <w:r>
+              <w:rPr>
+                <w:noProof/>
+                <w:webHidden/>
+              </w:rPr>
+              <w:instrText xml:space="preserve"> PAGEREF _Toc154866288 \h </w:instrText>
+            </w:r>
+            <w:r>
+              <w:rPr>
+                <w:noProof/>
+                <w:webHidden/>
+              </w:rPr>
+            </w:r>
+            <w:r>
+              <w:rPr>
+                <w:noProof/>
+                <w:webHidden/>
+              </w:rPr>
+              <w:fldChar w:fldCharType="separate"/>
+            </w:r>
+            <w:r>
+              <w:rPr>
+                <w:noProof/>
+                <w:webHidden/>
+              </w:rPr>
+              <w:t>7</w:t>
+            </w:r>
+            <w:r>
+              <w:rPr>
+                <w:noProof/>
+                <w:webHidden/>
+              </w:rPr>
+              <w:fldChar w:fldCharType="end"/>
+            </w:r>
+          </w:hyperlink>
+        </w:p>
+        <w:p>
+          <w:pPr>
+            <w:pStyle w:val="Inhopg2"/>
+            <w:tabs>
+              <w:tab w:val="right" w:leader="dot" w:pos="9062"/>
+            </w:tabs>
+            <w:rPr>
+              <w:rFonts w:eastAsiaTheme="minorEastAsia"/>
+              <w:noProof/>
+              <w:lang w:eastAsia="nl-NL"/>
+            </w:rPr>
+          </w:pPr>
+          <w:hyperlink w:anchor="_Toc154866289" w:history="1">
+            <w:r>
+              <w:rPr>
+                <w:rStyle w:val="Hyperlink"/>
+                <w:noProof/>
+                <w:lang w:val="en-US"/>
+              </w:rPr>
+              <w:t>Step 4: Importing symbols</w:t>
+            </w:r>
+            <w:r>
+              <w:rPr>
+                <w:noProof/>
+                <w:webHidden/>
+              </w:rPr>
+              <w:tab/>
+            </w:r>
+            <w:r>
+              <w:rPr>
+                <w:noProof/>
+                <w:webHidden/>
+              </w:rPr>
+              <w:fldChar w:fldCharType="begin"/>
+            </w:r>
+            <w:r>
+              <w:rPr>
+                <w:noProof/>
+                <w:webHidden/>
+              </w:rPr>
+              <w:instrText xml:space="preserve"> PAGEREF _Toc154866289 \h </w:instrText>
+            </w:r>
+            <w:r>
+              <w:rPr>
+                <w:noProof/>
+                <w:webHidden/>
+              </w:rPr>
+            </w:r>
+            <w:r>
+              <w:rPr>
+                <w:noProof/>
+                <w:webHidden/>
+              </w:rPr>
+              <w:fldChar w:fldCharType="separate"/>
+            </w:r>
+            <w:r>
+              <w:rPr>
+                <w:noProof/>
+                <w:webHidden/>
+              </w:rPr>
+              <w:t>12</w:t>
             </w:r>
             <w:r>
               <w:rPr>
@@ -979,6 +1270,38 @@
           </w:p>
         </w:tc>
       </w:tr>
+      <w:tr>
+        <w:tc>
+          <w:tcPr>
+            <w:tcW w:w="3013" w:type="dxa"/>
+          </w:tcPr>
+          <w:p>
+            <w:r>
+              <w:t>V0.2</w:t>
+            </w:r>
+          </w:p>
+        </w:tc>
+        <w:tc>
+          <w:tcPr>
+            <w:tcW w:w="3004" w:type="dxa"/>
+          </w:tcPr>
+          <w:p>
+            <w:r>
+              <w:t>30-12-2023</w:t>
+            </w:r>
+          </w:p>
+        </w:tc>
+        <w:tc>
+          <w:tcPr>
+            <w:tcW w:w="3045" w:type="dxa"/>
+          </w:tcPr>
+          <w:p>
+            <w:r>
+              <w:t xml:space="preserve">Addition of step 1, step 2 and step 3. </w:t>
+            </w:r>
+          </w:p>
+        </w:tc>
+      </w:tr>
     </w:tbl>
     <w:p>
       <w:pPr>
@@ -989,7 +1312,7 @@
           <w:lang w:val="en-US"/>
         </w:rPr>
       </w:pPr>
-      <w:bookmarkStart w:id="2" w:name="_Toc152684324"/>
+      <w:bookmarkStart w:id="2" w:name="_Toc154866284"/>
       <w:r>
         <w:rPr>
           <w:lang w:val="en-US"/>
@@ -1016,7 +1339,7 @@
           <w:lang w:val="en-US"/>
         </w:rPr>
       </w:pPr>
-      <w:bookmarkStart w:id="3" w:name="_Toc152684325"/>
+      <w:bookmarkStart w:id="3" w:name="_Toc154866285"/>
       <w:r>
         <w:rPr>
           <w:lang w:val="en-US"/>
@@ -1463,6 +1786,7 @@
         </w:rPr>
       </w:pPr>
       <w:bookmarkStart w:id="4" w:name="_Toc152682299"/>
+      <w:bookmarkStart w:id="5" w:name="_Toc154866286"/>
       <w:r>
         <w:lastRenderedPageBreak/>
         <w:t xml:space="preserve">Step 1: </w:t>
@@ -1477,6 +1801,7 @@
         </w:rPr>
         <w:t>schematic page</w:t>
       </w:r>
+      <w:bookmarkEnd w:id="5"/>
     </w:p>
     <w:p>
       <w:pPr>
@@ -1706,7 +2031,7 @@
         <w:rPr>
           <w:lang w:val="en-US"/>
         </w:rPr>
-        <w:t>You should now see the information added to the small red “box” in the bottom right corner.</w:t>
+        <w:t>You should now see the information added to the red “box” in the bottom right corner.</w:t>
       </w:r>
     </w:p>
     <w:p>
@@ -1738,6 +2063,7 @@
           <w:lang w:val="en-US"/>
         </w:rPr>
       </w:pPr>
+      <w:bookmarkStart w:id="6" w:name="_Toc154866287"/>
       <w:r>
         <w:rPr>
           <w:lang w:val="en-US"/>
@@ -1769,6 +2095,7 @@
         </w:rPr>
         <w:t xml:space="preserve"> to the schematic sheet</w:t>
       </w:r>
+      <w:bookmarkEnd w:id="6"/>
     </w:p>
     <w:p>
       <w:pPr>
@@ -2015,6 +2342,7 @@
           <w:lang w:val="en-US"/>
         </w:rPr>
       </w:pPr>
+      <w:bookmarkStart w:id="7" w:name="_Toc154866288"/>
       <w:r>
         <w:rPr>
           <w:lang w:val="en-US"/>
@@ -2040,6 +2368,7 @@
         </w:rPr>
         <w:t>ing a hierarchical sheet</w:t>
       </w:r>
+      <w:bookmarkEnd w:id="7"/>
     </w:p>
     <w:p>
       <w:pPr>
@@ -2722,7 +3051,19 @@
         <w:rPr>
           <w:lang w:val="en-US"/>
         </w:rPr>
-        <w:t>Now exit the hierarchical sheet by clicking the arrow as mentioned before.</w:t>
+        <w:t xml:space="preserve">Now exit the hierarchical sheet by clicking the </w:t>
+      </w:r>
+      <w:r>
+        <w:rPr>
+          <w:lang w:val="en-US"/>
+        </w:rPr>
+        <w:t xml:space="preserve">upward pointing </w:t>
+      </w:r>
+      <w:r>
+        <w:rPr>
+          <w:lang w:val="en-US"/>
+        </w:rPr>
+        <w:t>arrow as mentioned before.</w:t>
       </w:r>
     </w:p>
     <w:p>
@@ -2740,7 +3081,7 @@
         <w:rPr>
           <w:lang w:val="en-US"/>
         </w:rPr>
-        <w:t>Lets reduce the size of the page by clicking that paper symbol as we did earlier.</w:t>
+        <w:t>Hover your mouse into the hierarchical sheet box and click the right mouse button.</w:t>
       </w:r>
     </w:p>
     <w:p>
@@ -2759,7 +3100,321 @@
           <w:lang w:val="en-US"/>
         </w:rPr>
         <w:drawing>
-          <wp:inline distT="0" distB="0" distL="0" distR="0" wp14:anchorId="3CD2C727" wp14:editId="549E281A">
+          <wp:inline distT="0" distB="0" distL="0" distR="0" wp14:anchorId="32A6F34F" wp14:editId="4E86FBB8">
+            <wp:extent cx="2379133" cy="3755530"/>
+            <wp:effectExtent l="0" t="0" r="2540" b="0"/>
+            <wp:docPr id="998773880" name="Afbeelding 1" descr="Afbeelding met tekst, schermopname, software, Webpagina&#10;&#10;Automatisch gegenereerde beschrijving"/>
+            <wp:cNvGraphicFramePr>
+              <a:graphicFrameLocks xmlns:a="http://schemas.openxmlformats.org/drawingml/2006/main" noChangeAspect="1"/>
+            </wp:cNvGraphicFramePr>
+            <a:graphic xmlns:a="http://schemas.openxmlformats.org/drawingml/2006/main">
+              <a:graphicData uri="http://schemas.openxmlformats.org/drawingml/2006/picture">
+                <pic:pic xmlns:pic="http://schemas.openxmlformats.org/drawingml/2006/picture">
+                  <pic:nvPicPr>
+                    <pic:cNvPr id="998773880" name="Afbeelding 1" descr="Afbeelding met tekst, schermopname, software, Webpagina&#10;&#10;Automatisch gegenereerde beschrijving"/>
+                    <pic:cNvPicPr/>
+                  </pic:nvPicPr>
+                  <pic:blipFill>
+                    <a:blip r:embed="rId22"/>
+                    <a:stretch>
+                      <a:fillRect/>
+                    </a:stretch>
+                  </pic:blipFill>
+                  <pic:spPr>
+                    <a:xfrm>
+                      <a:off x="0" y="0"/>
+                      <a:ext cx="2382159" cy="3760306"/>
+                    </a:xfrm>
+                    <a:prstGeom prst="rect">
+                      <a:avLst/>
+                    </a:prstGeom>
+                  </pic:spPr>
+                </pic:pic>
+              </a:graphicData>
+            </a:graphic>
+          </wp:inline>
+        </w:drawing>
+      </w:r>
+    </w:p>
+    <w:p>
+      <w:pPr>
+        <w:pStyle w:val="Lijstalinea"/>
+        <w:numPr>
+          <w:ilvl w:val="0"/>
+          <w:numId w:val="31"/>
+        </w:numPr>
+        <w:rPr>
+          <w:lang w:val="en-US"/>
+        </w:rPr>
+      </w:pPr>
+      <w:r>
+        <w:rPr>
+          <w:lang w:val="en-US"/>
+        </w:rPr>
+        <w:t>Select the import sheet pin option</w:t>
+      </w:r>
+      <w:r>
+        <w:rPr>
+          <w:lang w:val="en-US"/>
+        </w:rPr>
+        <w:t>. A GND or 3.3V input text will begin to follow your mouse within the box. You can click your mouse to place them one after the other. You will end up with something like you can see below. You can still move the pins within the box.</w:t>
+      </w:r>
+    </w:p>
+    <w:p>
+      <w:pPr>
+        <w:pStyle w:val="Lijstalinea"/>
+        <w:numPr>
+          <w:ilvl w:val="0"/>
+          <w:numId w:val="31"/>
+        </w:numPr>
+        <w:rPr>
+          <w:lang w:val="en-US"/>
+        </w:rPr>
+      </w:pPr>
+      <w:r>
+        <w:rPr>
+          <w:lang w:val="en-US"/>
+        </w:rPr>
+        <w:lastRenderedPageBreak/>
+        <w:drawing>
+          <wp:inline distT="0" distB="0" distL="0" distR="0" wp14:anchorId="265EAEFF" wp14:editId="196C34B8">
+            <wp:extent cx="3505689" cy="2553056"/>
+            <wp:effectExtent l="0" t="0" r="0" b="0"/>
+            <wp:docPr id="912591105" name="Afbeelding 1" descr="Afbeelding met tekst, schermopname, Lettertype, nummer&#10;&#10;Automatisch gegenereerde beschrijving"/>
+            <wp:cNvGraphicFramePr>
+              <a:graphicFrameLocks xmlns:a="http://schemas.openxmlformats.org/drawingml/2006/main" noChangeAspect="1"/>
+            </wp:cNvGraphicFramePr>
+            <a:graphic xmlns:a="http://schemas.openxmlformats.org/drawingml/2006/main">
+              <a:graphicData uri="http://schemas.openxmlformats.org/drawingml/2006/picture">
+                <pic:pic xmlns:pic="http://schemas.openxmlformats.org/drawingml/2006/picture">
+                  <pic:nvPicPr>
+                    <pic:cNvPr id="912591105" name="Afbeelding 1" descr="Afbeelding met tekst, schermopname, Lettertype, nummer&#10;&#10;Automatisch gegenereerde beschrijving"/>
+                    <pic:cNvPicPr/>
+                  </pic:nvPicPr>
+                  <pic:blipFill>
+                    <a:blip r:embed="rId23"/>
+                    <a:stretch>
+                      <a:fillRect/>
+                    </a:stretch>
+                  </pic:blipFill>
+                  <pic:spPr>
+                    <a:xfrm>
+                      <a:off x="0" y="0"/>
+                      <a:ext cx="3505689" cy="2553056"/>
+                    </a:xfrm>
+                    <a:prstGeom prst="rect">
+                      <a:avLst/>
+                    </a:prstGeom>
+                  </pic:spPr>
+                </pic:pic>
+              </a:graphicData>
+            </a:graphic>
+          </wp:inline>
+        </w:drawing>
+      </w:r>
+    </w:p>
+    <w:p>
+      <w:pPr>
+        <w:pStyle w:val="Lijstalinea"/>
+        <w:numPr>
+          <w:ilvl w:val="0"/>
+          <w:numId w:val="31"/>
+        </w:numPr>
+        <w:rPr>
+          <w:lang w:val="en-US"/>
+        </w:rPr>
+      </w:pPr>
+      <w:r>
+        <w:rPr>
+          <w:lang w:val="en-US"/>
+        </w:rPr>
+        <w:t xml:space="preserve">Press “P” on your keyboard. A windows will load and open. </w:t>
+      </w:r>
+    </w:p>
+    <w:p>
+      <w:pPr>
+        <w:pStyle w:val="Lijstalinea"/>
+        <w:numPr>
+          <w:ilvl w:val="0"/>
+          <w:numId w:val="31"/>
+        </w:numPr>
+        <w:rPr>
+          <w:lang w:val="en-US"/>
+        </w:rPr>
+      </w:pPr>
+      <w:r>
+        <w:rPr>
+          <w:lang w:val="en-US"/>
+        </w:rPr>
+        <w:t>Find the +3.3V symbol and place it on your schematic sheet.</w:t>
+      </w:r>
+    </w:p>
+    <w:p>
+      <w:pPr>
+        <w:pStyle w:val="Lijstalinea"/>
+        <w:numPr>
+          <w:ilvl w:val="0"/>
+          <w:numId w:val="31"/>
+        </w:numPr>
+        <w:rPr>
+          <w:lang w:val="en-US"/>
+        </w:rPr>
+      </w:pPr>
+      <w:r>
+        <w:rPr>
+          <w:lang w:val="en-US"/>
+        </w:rPr>
+        <w:t>Do the same for the GND symbol.</w:t>
+      </w:r>
+    </w:p>
+    <w:p>
+      <w:pPr>
+        <w:pStyle w:val="Lijstalinea"/>
+        <w:numPr>
+          <w:ilvl w:val="0"/>
+          <w:numId w:val="31"/>
+        </w:numPr>
+        <w:rPr>
+          <w:lang w:val="en-US"/>
+        </w:rPr>
+      </w:pPr>
+      <w:r>
+        <w:rPr>
+          <w:lang w:val="en-US"/>
+        </w:rPr>
+        <w:t xml:space="preserve">Connect the symbols you just added to the pins coming from the hierarchical sheet. </w:t>
+      </w:r>
+    </w:p>
+    <w:p>
+      <w:pPr>
+        <w:pStyle w:val="Lijstalinea"/>
+        <w:numPr>
+          <w:ilvl w:val="0"/>
+          <w:numId w:val="31"/>
+        </w:numPr>
+        <w:rPr>
+          <w:lang w:val="en-US"/>
+        </w:rPr>
+      </w:pPr>
+      <w:r>
+        <w:rPr>
+          <w:lang w:val="en-US"/>
+        </w:rPr>
+        <w:drawing>
+          <wp:inline distT="0" distB="0" distL="0" distR="0" wp14:anchorId="7BF71BD3" wp14:editId="26EF1831">
+            <wp:extent cx="5760720" cy="2853690"/>
+            <wp:effectExtent l="0" t="0" r="0" b="3810"/>
+            <wp:docPr id="2047136364" name="Afbeelding 1" descr="Afbeelding met tekst, schermopname, Lettertype, lijn&#10;&#10;Automatisch gegenereerde beschrijving"/>
+            <wp:cNvGraphicFramePr>
+              <a:graphicFrameLocks xmlns:a="http://schemas.openxmlformats.org/drawingml/2006/main" noChangeAspect="1"/>
+            </wp:cNvGraphicFramePr>
+            <a:graphic xmlns:a="http://schemas.openxmlformats.org/drawingml/2006/main">
+              <a:graphicData uri="http://schemas.openxmlformats.org/drawingml/2006/picture">
+                <pic:pic xmlns:pic="http://schemas.openxmlformats.org/drawingml/2006/picture">
+                  <pic:nvPicPr>
+                    <pic:cNvPr id="2047136364" name="Afbeelding 1" descr="Afbeelding met tekst, schermopname, Lettertype, lijn&#10;&#10;Automatisch gegenereerde beschrijving"/>
+                    <pic:cNvPicPr/>
+                  </pic:nvPicPr>
+                  <pic:blipFill>
+                    <a:blip r:embed="rId24"/>
+                    <a:stretch>
+                      <a:fillRect/>
+                    </a:stretch>
+                  </pic:blipFill>
+                  <pic:spPr>
+                    <a:xfrm>
+                      <a:off x="0" y="0"/>
+                      <a:ext cx="5760720" cy="2853690"/>
+                    </a:xfrm>
+                    <a:prstGeom prst="rect">
+                      <a:avLst/>
+                    </a:prstGeom>
+                  </pic:spPr>
+                </pic:pic>
+              </a:graphicData>
+            </a:graphic>
+          </wp:inline>
+        </w:drawing>
+      </w:r>
+    </w:p>
+    <w:p>
+      <w:pPr>
+        <w:pStyle w:val="Lijstalinea"/>
+        <w:numPr>
+          <w:ilvl w:val="0"/>
+          <w:numId w:val="31"/>
+        </w:numPr>
+        <w:rPr>
+          <w:lang w:val="en-US"/>
+        </w:rPr>
+      </w:pPr>
+      <w:r>
+        <w:rPr>
+          <w:lang w:val="en-US"/>
+        </w:rPr>
+        <w:t xml:space="preserve">You have now created a box (the hierarchical sheet) that contains your flashlight. </w:t>
+      </w:r>
+      <w:r>
+        <w:rPr>
+          <w:lang w:val="en-US"/>
+        </w:rPr>
+        <w:t xml:space="preserve">It only has an input and output. </w:t>
+      </w:r>
+    </w:p>
+    <w:p>
+      <w:pPr>
+        <w:pStyle w:val="Lijstalinea"/>
+        <w:numPr>
+          <w:ilvl w:val="0"/>
+          <w:numId w:val="31"/>
+        </w:numPr>
+        <w:rPr>
+          <w:lang w:val="en-US"/>
+        </w:rPr>
+      </w:pPr>
+      <w:r>
+        <w:rPr>
+          <w:lang w:val="en-US"/>
+        </w:rPr>
+        <w:t>Since we just shrunk down our circuit; l</w:t>
+      </w:r>
+      <w:r>
+        <w:rPr>
+          <w:lang w:val="en-US"/>
+        </w:rPr>
+        <w:t xml:space="preserve">et’s reduce the size of the schematic page by clicking </w:t>
+      </w:r>
+      <w:r>
+        <w:rPr>
+          <w:lang w:val="en-US"/>
+        </w:rPr>
+        <w:t>the</w:t>
+      </w:r>
+      <w:r>
+        <w:rPr>
+          <w:lang w:val="en-US"/>
+        </w:rPr>
+        <w:t xml:space="preserve"> paper symbol as we did earlier. </w:t>
+      </w:r>
+    </w:p>
+    <w:p>
+      <w:pPr>
+        <w:pStyle w:val="Lijstalinea"/>
+        <w:numPr>
+          <w:ilvl w:val="0"/>
+          <w:numId w:val="31"/>
+        </w:numPr>
+        <w:rPr>
+          <w:lang w:val="en-US"/>
+        </w:rPr>
+      </w:pPr>
+      <w:r>
+        <w:rPr>
+          <w:lang w:val="en-US"/>
+        </w:rPr>
+        <w:lastRenderedPageBreak/>
+        <w:drawing>
+          <wp:inline distT="0" distB="0" distL="0" distR="0" wp14:anchorId="545C3079" wp14:editId="6FBC6919">
             <wp:extent cx="5760720" cy="4293870"/>
             <wp:effectExtent l="0" t="0" r="0" b="0"/>
             <wp:docPr id="1648429059" name="Afbeelding 1" descr="Afbeelding met tekst, schermopname, scherm, software&#10;&#10;Automatisch gegenereerde beschrijving"/>
@@ -2774,7 +3429,7 @@
                     <pic:cNvPicPr/>
                   </pic:nvPicPr>
                   <pic:blipFill>
-                    <a:blip r:embed="rId22"/>
+                    <a:blip r:embed="rId25"/>
                     <a:stretch>
                       <a:fillRect/>
                     </a:stretch>
@@ -2828,19 +3483,7 @@
         <w:rPr>
           <w:lang w:val="en-US"/>
         </w:rPr>
-        <w:t>Move the hierarchical sheet box</w:t>
-      </w:r>
-      <w:r>
-        <w:rPr>
-          <w:lang w:val="en-US"/>
-        </w:rPr>
-        <w:t xml:space="preserve"> back</w:t>
-      </w:r>
-      <w:r>
-        <w:rPr>
-          <w:lang w:val="en-US"/>
-        </w:rPr>
-        <w:t xml:space="preserve"> within the borders if required.</w:t>
+        <w:t>Move the hierarchical sheet box back within the borders if required.</w:t>
       </w:r>
       <w:r>
         <w:rPr>
@@ -2848,321 +3491,36 @@
         </w:rPr>
         <w:tab/>
       </w:r>
-      <w:r>
-        <w:rPr>
-          <w:lang w:val="en-US"/>
-        </w:rPr>
-        <w:br w:type="page"/>
-      </w:r>
-    </w:p>
-    <w:p>
-      <w:pPr>
-        <w:pStyle w:val="Lijstalinea"/>
-        <w:numPr>
-          <w:ilvl w:val="0"/>
-          <w:numId w:val="31"/>
-        </w:numPr>
-        <w:rPr>
-          <w:lang w:val="en-US"/>
-        </w:rPr>
-      </w:pPr>
-      <w:r>
-        <w:rPr>
-          <w:lang w:val="en-US"/>
-        </w:rPr>
-        <w:lastRenderedPageBreak/>
-        <w:t>Hover your mouse into the hierarchical sheet box and click the right mouse button.</w:t>
-      </w:r>
-    </w:p>
-    <w:p>
-      <w:pPr>
-        <w:pStyle w:val="Lijstalinea"/>
-        <w:numPr>
-          <w:ilvl w:val="0"/>
-          <w:numId w:val="31"/>
-        </w:numPr>
-        <w:rPr>
-          <w:lang w:val="en-US"/>
-        </w:rPr>
-      </w:pPr>
-      <w:r>
-        <w:rPr>
-          <w:lang w:val="en-US"/>
-        </w:rPr>
-        <w:drawing>
-          <wp:inline distT="0" distB="0" distL="0" distR="0" wp14:anchorId="32A6F34F" wp14:editId="4E86FBB8">
-            <wp:extent cx="2379133" cy="3755530"/>
-            <wp:effectExtent l="0" t="0" r="2540" b="0"/>
-            <wp:docPr id="998773880" name="Afbeelding 1" descr="Afbeelding met tekst, schermopname, software, Webpagina&#10;&#10;Automatisch gegenereerde beschrijving"/>
-            <wp:cNvGraphicFramePr>
-              <a:graphicFrameLocks xmlns:a="http://schemas.openxmlformats.org/drawingml/2006/main" noChangeAspect="1"/>
-            </wp:cNvGraphicFramePr>
-            <a:graphic xmlns:a="http://schemas.openxmlformats.org/drawingml/2006/main">
-              <a:graphicData uri="http://schemas.openxmlformats.org/drawingml/2006/picture">
-                <pic:pic xmlns:pic="http://schemas.openxmlformats.org/drawingml/2006/picture">
-                  <pic:nvPicPr>
-                    <pic:cNvPr id="998773880" name="Afbeelding 1" descr="Afbeelding met tekst, schermopname, software, Webpagina&#10;&#10;Automatisch gegenereerde beschrijving"/>
-                    <pic:cNvPicPr/>
-                  </pic:nvPicPr>
-                  <pic:blipFill>
-                    <a:blip r:embed="rId23"/>
-                    <a:stretch>
-                      <a:fillRect/>
-                    </a:stretch>
-                  </pic:blipFill>
-                  <pic:spPr>
-                    <a:xfrm>
-                      <a:off x="0" y="0"/>
-                      <a:ext cx="2382159" cy="3760306"/>
-                    </a:xfrm>
-                    <a:prstGeom prst="rect">
-                      <a:avLst/>
-                    </a:prstGeom>
-                  </pic:spPr>
-                </pic:pic>
-              </a:graphicData>
-            </a:graphic>
-          </wp:inline>
-        </w:drawing>
-      </w:r>
-    </w:p>
-    <w:p>
-      <w:pPr>
-        <w:pStyle w:val="Lijstalinea"/>
-        <w:numPr>
-          <w:ilvl w:val="0"/>
-          <w:numId w:val="31"/>
-        </w:numPr>
-        <w:rPr>
-          <w:lang w:val="en-US"/>
-        </w:rPr>
-      </w:pPr>
-      <w:r>
-        <w:rPr>
-          <w:lang w:val="en-US"/>
-        </w:rPr>
-        <w:t>Select the import sheet pin option</w:t>
-      </w:r>
-      <w:r>
-        <w:rPr>
-          <w:lang w:val="en-US"/>
-        </w:rPr>
-        <w:t>. A GND or 3.3V input text will begin to follow your mouse within the box. You can click your mouse to place them one after the other. You will end up with something like you can see below. You can still move the pins within the box.</w:t>
-      </w:r>
-    </w:p>
-    <w:p>
-      <w:pPr>
-        <w:pStyle w:val="Lijstalinea"/>
-        <w:numPr>
-          <w:ilvl w:val="0"/>
-          <w:numId w:val="31"/>
-        </w:numPr>
-        <w:rPr>
-          <w:lang w:val="en-US"/>
-        </w:rPr>
-      </w:pPr>
-      <w:r>
-        <w:rPr>
-          <w:lang w:val="en-US"/>
-        </w:rPr>
-        <w:drawing>
-          <wp:inline distT="0" distB="0" distL="0" distR="0" wp14:anchorId="265EAEFF" wp14:editId="196C34B8">
-            <wp:extent cx="3505689" cy="2553056"/>
-            <wp:effectExtent l="0" t="0" r="0" b="0"/>
-            <wp:docPr id="912591105" name="Afbeelding 1" descr="Afbeelding met tekst, schermopname, Lettertype, nummer&#10;&#10;Automatisch gegenereerde beschrijving"/>
-            <wp:cNvGraphicFramePr>
-              <a:graphicFrameLocks xmlns:a="http://schemas.openxmlformats.org/drawingml/2006/main" noChangeAspect="1"/>
-            </wp:cNvGraphicFramePr>
-            <a:graphic xmlns:a="http://schemas.openxmlformats.org/drawingml/2006/main">
-              <a:graphicData uri="http://schemas.openxmlformats.org/drawingml/2006/picture">
-                <pic:pic xmlns:pic="http://schemas.openxmlformats.org/drawingml/2006/picture">
-                  <pic:nvPicPr>
-                    <pic:cNvPr id="912591105" name="Afbeelding 1" descr="Afbeelding met tekst, schermopname, Lettertype, nummer&#10;&#10;Automatisch gegenereerde beschrijving"/>
-                    <pic:cNvPicPr/>
-                  </pic:nvPicPr>
-                  <pic:blipFill>
-                    <a:blip r:embed="rId24"/>
-                    <a:stretch>
-                      <a:fillRect/>
-                    </a:stretch>
-                  </pic:blipFill>
-                  <pic:spPr>
-                    <a:xfrm>
-                      <a:off x="0" y="0"/>
-                      <a:ext cx="3505689" cy="2553056"/>
-                    </a:xfrm>
-                    <a:prstGeom prst="rect">
-                      <a:avLst/>
-                    </a:prstGeom>
-                  </pic:spPr>
-                </pic:pic>
-              </a:graphicData>
-            </a:graphic>
-          </wp:inline>
-        </w:drawing>
-      </w:r>
-    </w:p>
-    <w:p>
-      <w:pPr>
-        <w:pStyle w:val="Lijstalinea"/>
-        <w:numPr>
-          <w:ilvl w:val="0"/>
-          <w:numId w:val="31"/>
-        </w:numPr>
-        <w:rPr>
-          <w:lang w:val="en-US"/>
-        </w:rPr>
-      </w:pPr>
-      <w:r>
-        <w:rPr>
-          <w:lang w:val="en-US"/>
-        </w:rPr>
-        <w:t xml:space="preserve">Press “P” on your keyboard. A windows will load and open. </w:t>
-      </w:r>
-    </w:p>
-    <w:p>
-      <w:pPr>
-        <w:pStyle w:val="Lijstalinea"/>
-        <w:numPr>
-          <w:ilvl w:val="0"/>
-          <w:numId w:val="31"/>
-        </w:numPr>
-        <w:rPr>
-          <w:lang w:val="en-US"/>
-        </w:rPr>
-      </w:pPr>
-      <w:r>
-        <w:rPr>
-          <w:lang w:val="en-US"/>
-        </w:rPr>
-        <w:t>Find the +3.3V symbol and place it on your schematic sheet.</w:t>
-      </w:r>
-    </w:p>
-    <w:p>
-      <w:pPr>
-        <w:pStyle w:val="Lijstalinea"/>
-        <w:numPr>
-          <w:ilvl w:val="0"/>
-          <w:numId w:val="31"/>
-        </w:numPr>
-        <w:rPr>
-          <w:lang w:val="en-US"/>
-        </w:rPr>
-      </w:pPr>
-      <w:r>
-        <w:rPr>
-          <w:lang w:val="en-US"/>
-        </w:rPr>
-        <w:t>Do the same for the GND symbol.</w:t>
-      </w:r>
-    </w:p>
-    <w:p>
-      <w:pPr>
-        <w:pStyle w:val="Lijstalinea"/>
-        <w:numPr>
-          <w:ilvl w:val="0"/>
-          <w:numId w:val="31"/>
-        </w:numPr>
-        <w:rPr>
-          <w:lang w:val="en-US"/>
-        </w:rPr>
-      </w:pPr>
-      <w:r>
-        <w:rPr>
-          <w:lang w:val="en-US"/>
-        </w:rPr>
-        <w:t xml:space="preserve">Connect the symbols you just added to the pins coming from the hierarchical sheet. </w:t>
-      </w:r>
-    </w:p>
-    <w:p>
-      <w:pPr>
-        <w:pStyle w:val="Lijstalinea"/>
-        <w:numPr>
-          <w:ilvl w:val="0"/>
-          <w:numId w:val="31"/>
-        </w:numPr>
-        <w:rPr>
-          <w:lang w:val="en-US"/>
-        </w:rPr>
-      </w:pPr>
-      <w:r>
-        <w:rPr>
-          <w:lang w:val="en-US"/>
-        </w:rPr>
-        <w:lastRenderedPageBreak/>
-        <w:drawing>
-          <wp:inline distT="0" distB="0" distL="0" distR="0" wp14:anchorId="7BF71BD3" wp14:editId="26EF1831">
-            <wp:extent cx="5760720" cy="2853690"/>
-            <wp:effectExtent l="0" t="0" r="0" b="3810"/>
-            <wp:docPr id="2047136364" name="Afbeelding 1" descr="Afbeelding met tekst, schermopname, Lettertype, lijn&#10;&#10;Automatisch gegenereerde beschrijving"/>
-            <wp:cNvGraphicFramePr>
-              <a:graphicFrameLocks xmlns:a="http://schemas.openxmlformats.org/drawingml/2006/main" noChangeAspect="1"/>
-            </wp:cNvGraphicFramePr>
-            <a:graphic xmlns:a="http://schemas.openxmlformats.org/drawingml/2006/main">
-              <a:graphicData uri="http://schemas.openxmlformats.org/drawingml/2006/picture">
-                <pic:pic xmlns:pic="http://schemas.openxmlformats.org/drawingml/2006/picture">
-                  <pic:nvPicPr>
-                    <pic:cNvPr id="2047136364" name="Afbeelding 1" descr="Afbeelding met tekst, schermopname, Lettertype, lijn&#10;&#10;Automatisch gegenereerde beschrijving"/>
-                    <pic:cNvPicPr/>
-                  </pic:nvPicPr>
-                  <pic:blipFill>
-                    <a:blip r:embed="rId25"/>
-                    <a:stretch>
-                      <a:fillRect/>
-                    </a:stretch>
-                  </pic:blipFill>
-                  <pic:spPr>
-                    <a:xfrm>
-                      <a:off x="0" y="0"/>
-                      <a:ext cx="5760720" cy="2853690"/>
-                    </a:xfrm>
-                    <a:prstGeom prst="rect">
-                      <a:avLst/>
-                    </a:prstGeom>
-                  </pic:spPr>
-                </pic:pic>
-              </a:graphicData>
-            </a:graphic>
-          </wp:inline>
-        </w:drawing>
-      </w:r>
-    </w:p>
-    <w:p>
-      <w:pPr>
-        <w:pStyle w:val="Lijstalinea"/>
-        <w:numPr>
-          <w:ilvl w:val="0"/>
-          <w:numId w:val="31"/>
-        </w:numPr>
-        <w:rPr>
-          <w:lang w:val="en-US"/>
-        </w:rPr>
-      </w:pPr>
-      <w:r>
-        <w:rPr>
-          <w:lang w:val="en-US"/>
-        </w:rPr>
-        <w:t xml:space="preserve">You have now created a box (the hierarchical sheet) that contains your flashlight. </w:t>
-      </w:r>
-      <w:r>
-        <w:rPr>
-          <w:lang w:val="en-US"/>
-        </w:rPr>
-        <w:t xml:space="preserve">It only has an input and output. </w:t>
-      </w:r>
-    </w:p>
-    <w:p>
-      <w:pPr>
-        <w:ind w:left="360"/>
-        <w:rPr>
-          <w:lang w:val="en-US"/>
-        </w:rPr>
-      </w:pPr>
-      <w:r>
-        <w:rPr>
-          <w:lang w:val="en-US"/>
-        </w:rPr>
-        <w:t xml:space="preserve">This may not be as useful for this project, but image having multiple complicated circuits that you would like to have into a “black box” with just the input and output pins coming out of it. That is what </w:t>
+    </w:p>
+    <w:p>
+      <w:pPr>
+        <w:rPr>
+          <w:lang w:val="en-US"/>
+        </w:rPr>
+      </w:pPr>
+      <w:r>
+        <w:rPr>
+          <w:lang w:val="en-US"/>
+        </w:rPr>
+        <w:t>An hierarchical sheet</w:t>
+      </w:r>
+      <w:r>
+        <w:rPr>
+          <w:lang w:val="en-US"/>
+        </w:rPr>
+        <w:t xml:space="preserve"> may not be </w:t>
+      </w:r>
+      <w:r>
+        <w:rPr>
+          <w:lang w:val="en-US"/>
+        </w:rPr>
+        <w:t xml:space="preserve">really useful </w:t>
+      </w:r>
+      <w:r>
+        <w:rPr>
+          <w:lang w:val="en-US"/>
+        </w:rPr>
+        <w:t xml:space="preserve">for this project, but image having multiple complicated circuits that you would like to have into a “black box” with just the input and output pins coming out of it. That is what </w:t>
       </w:r>
       <w:r>
         <w:rPr>
@@ -3183,6 +3541,7 @@
           <w:lang w:val="en-US"/>
         </w:rPr>
       </w:pPr>
+      <w:bookmarkStart w:id="8" w:name="_Toc154866289"/>
       <w:r>
         <w:rPr>
           <w:lang w:val="en-US"/>
@@ -3207,6 +3566,7 @@
         </w:rPr>
         <w:t>Importing symbols</w:t>
       </w:r>
+      <w:bookmarkEnd w:id="8"/>
       <w:r>
         <w:rPr>
           <w:lang w:val="en-US"/>

</xml_diff>

<commit_message>
added step 7 to workshop
</commit_message>
<xml_diff>
--- a/KiCad7 Workshop ESE-day (Advanced).docx
+++ b/KiCad7 Workshop ESE-day (Advanced).docx
@@ -722,7 +722,7 @@
             </w:rPr>
             <w:fldChar w:fldCharType="separate"/>
           </w:r>
-          <w:hyperlink w:anchor="_Toc154920022" w:history="1">
+          <w:hyperlink w:anchor="_Toc154922144" w:history="1">
             <w:r>
               <w:rPr>
                 <w:rStyle w:val="Hyperlink"/>
@@ -766,7 +766,7 @@
                 <w:noProof/>
                 <w:webHidden/>
               </w:rPr>
-              <w:instrText xml:space="preserve"> PAGEREF _Toc154920022 \h </w:instrText>
+              <w:instrText xml:space="preserve"> PAGEREF _Toc154922144 \h </w:instrText>
             </w:r>
             <w:r>
               <w:rPr>
@@ -809,7 +809,7 @@
               <w:lang w:eastAsia="nl-NL"/>
             </w:rPr>
           </w:pPr>
-          <w:hyperlink w:anchor="_Toc154920023" w:history="1">
+          <w:hyperlink w:anchor="_Toc154922145" w:history="1">
             <w:r>
               <w:rPr>
                 <w:rStyle w:val="Hyperlink"/>
@@ -837,7 +837,7 @@
                 <w:noProof/>
                 <w:webHidden/>
               </w:rPr>
-              <w:instrText xml:space="preserve"> PAGEREF _Toc154920023 \h </w:instrText>
+              <w:instrText xml:space="preserve"> PAGEREF _Toc154922145 \h </w:instrText>
             </w:r>
             <w:r>
               <w:rPr>
@@ -880,7 +880,7 @@
               <w:lang w:eastAsia="nl-NL"/>
             </w:rPr>
           </w:pPr>
-          <w:hyperlink w:anchor="_Toc154920024" w:history="1">
+          <w:hyperlink w:anchor="_Toc154922146" w:history="1">
             <w:r>
               <w:rPr>
                 <w:rStyle w:val="Hyperlink"/>
@@ -915,7 +915,7 @@
                 <w:noProof/>
                 <w:webHidden/>
               </w:rPr>
-              <w:instrText xml:space="preserve"> PAGEREF _Toc154920024 \h </w:instrText>
+              <w:instrText xml:space="preserve"> PAGEREF _Toc154922146 \h </w:instrText>
             </w:r>
             <w:r>
               <w:rPr>
@@ -958,7 +958,7 @@
               <w:lang w:eastAsia="nl-NL"/>
             </w:rPr>
           </w:pPr>
-          <w:hyperlink w:anchor="_Toc154920025" w:history="1">
+          <w:hyperlink w:anchor="_Toc154922147" w:history="1">
             <w:r>
               <w:rPr>
                 <w:rStyle w:val="Hyperlink"/>
@@ -986,7 +986,7 @@
                 <w:noProof/>
                 <w:webHidden/>
               </w:rPr>
-              <w:instrText xml:space="preserve"> PAGEREF _Toc154920025 \h </w:instrText>
+              <w:instrText xml:space="preserve"> PAGEREF _Toc154922147 \h </w:instrText>
             </w:r>
             <w:r>
               <w:rPr>
@@ -1029,7 +1029,7 @@
               <w:lang w:eastAsia="nl-NL"/>
             </w:rPr>
           </w:pPr>
-          <w:hyperlink w:anchor="_Toc154920026" w:history="1">
+          <w:hyperlink w:anchor="_Toc154922148" w:history="1">
             <w:r>
               <w:rPr>
                 <w:rStyle w:val="Hyperlink"/>
@@ -1057,7 +1057,7 @@
                 <w:noProof/>
                 <w:webHidden/>
               </w:rPr>
-              <w:instrText xml:space="preserve"> PAGEREF _Toc154920026 \h </w:instrText>
+              <w:instrText xml:space="preserve"> PAGEREF _Toc154922148 \h </w:instrText>
             </w:r>
             <w:r>
               <w:rPr>
@@ -1100,7 +1100,7 @@
               <w:lang w:eastAsia="nl-NL"/>
             </w:rPr>
           </w:pPr>
-          <w:hyperlink w:anchor="_Toc154920027" w:history="1">
+          <w:hyperlink w:anchor="_Toc154922149" w:history="1">
             <w:r>
               <w:rPr>
                 <w:rStyle w:val="Hyperlink"/>
@@ -1128,7 +1128,7 @@
                 <w:noProof/>
                 <w:webHidden/>
               </w:rPr>
-              <w:instrText xml:space="preserve"> PAGEREF _Toc154920027 \h </w:instrText>
+              <w:instrText xml:space="preserve"> PAGEREF _Toc154922149 \h </w:instrText>
             </w:r>
             <w:r>
               <w:rPr>
@@ -1171,7 +1171,7 @@
               <w:lang w:eastAsia="nl-NL"/>
             </w:rPr>
           </w:pPr>
-          <w:hyperlink w:anchor="_Toc154920028" w:history="1">
+          <w:hyperlink w:anchor="_Toc154922150" w:history="1">
             <w:r>
               <w:rPr>
                 <w:rStyle w:val="Hyperlink"/>
@@ -1214,7 +1214,7 @@
                 <w:noProof/>
                 <w:webHidden/>
               </w:rPr>
-              <w:instrText xml:space="preserve"> PAGEREF _Toc154920028 \h </w:instrText>
+              <w:instrText xml:space="preserve"> PAGEREF _Toc154922150 \h </w:instrText>
             </w:r>
             <w:r>
               <w:rPr>
@@ -1257,7 +1257,7 @@
               <w:lang w:eastAsia="nl-NL"/>
             </w:rPr>
           </w:pPr>
-          <w:hyperlink w:anchor="_Toc154920029" w:history="1">
+          <w:hyperlink w:anchor="_Toc154922151" w:history="1">
             <w:r>
               <w:rPr>
                 <w:rStyle w:val="Hyperlink"/>
@@ -1285,7 +1285,7 @@
                 <w:noProof/>
                 <w:webHidden/>
               </w:rPr>
-              <w:instrText xml:space="preserve"> PAGEREF _Toc154920029 \h </w:instrText>
+              <w:instrText xml:space="preserve"> PAGEREF _Toc154922151 \h </w:instrText>
             </w:r>
             <w:r>
               <w:rPr>
@@ -1328,7 +1328,7 @@
               <w:lang w:eastAsia="nl-NL"/>
             </w:rPr>
           </w:pPr>
-          <w:hyperlink w:anchor="_Toc154920030" w:history="1">
+          <w:hyperlink w:anchor="_Toc154922152" w:history="1">
             <w:r>
               <w:rPr>
                 <w:rStyle w:val="Hyperlink"/>
@@ -1356,7 +1356,7 @@
                 <w:noProof/>
                 <w:webHidden/>
               </w:rPr>
-              <w:instrText xml:space="preserve"> PAGEREF _Toc154920030 \h </w:instrText>
+              <w:instrText xml:space="preserve"> PAGEREF _Toc154922152 \h </w:instrText>
             </w:r>
             <w:r>
               <w:rPr>
@@ -1377,6 +1377,77 @@
                 <w:webHidden/>
               </w:rPr>
               <w:t>17</w:t>
+            </w:r>
+            <w:r>
+              <w:rPr>
+                <w:noProof/>
+                <w:webHidden/>
+              </w:rPr>
+              <w:fldChar w:fldCharType="end"/>
+            </w:r>
+          </w:hyperlink>
+        </w:p>
+        <w:p>
+          <w:pPr>
+            <w:pStyle w:val="Inhopg2"/>
+            <w:tabs>
+              <w:tab w:val="right" w:leader="dot" w:pos="9062"/>
+            </w:tabs>
+            <w:rPr>
+              <w:rFonts w:eastAsiaTheme="minorEastAsia"/>
+              <w:noProof/>
+              <w:lang w:eastAsia="nl-NL"/>
+            </w:rPr>
+          </w:pPr>
+          <w:hyperlink w:anchor="_Toc154922153" w:history="1">
+            <w:r>
+              <w:rPr>
+                <w:rStyle w:val="Hyperlink"/>
+                <w:noProof/>
+                <w:lang w:val="en-US"/>
+              </w:rPr>
+              <w:t>Step 8:  Adding 3D-models</w:t>
+            </w:r>
+            <w:r>
+              <w:rPr>
+                <w:noProof/>
+                <w:webHidden/>
+              </w:rPr>
+              <w:tab/>
+            </w:r>
+            <w:r>
+              <w:rPr>
+                <w:noProof/>
+                <w:webHidden/>
+              </w:rPr>
+              <w:fldChar w:fldCharType="begin"/>
+            </w:r>
+            <w:r>
+              <w:rPr>
+                <w:noProof/>
+                <w:webHidden/>
+              </w:rPr>
+              <w:instrText xml:space="preserve"> PAGEREF _Toc154922153 \h </w:instrText>
+            </w:r>
+            <w:r>
+              <w:rPr>
+                <w:noProof/>
+                <w:webHidden/>
+              </w:rPr>
+            </w:r>
+            <w:r>
+              <w:rPr>
+                <w:noProof/>
+                <w:webHidden/>
+              </w:rPr>
+              <w:fldChar w:fldCharType="separate"/>
+            </w:r>
+            <w:r>
+              <w:rPr>
+                <w:noProof/>
+                <w:webHidden/>
+              </w:rPr>
+              <w:t>19</w:t>
             </w:r>
             <w:r>
               <w:rPr>
@@ -1637,6 +1708,11 @@
               <w:t>text and pictures to the PCB</w:t>
             </w:r>
           </w:p>
+          <w:p>
+            <w:r>
+              <w:t>Step 8: Adding 3D-models</w:t>
+            </w:r>
+          </w:p>
         </w:tc>
       </w:tr>
     </w:tbl>
@@ -1649,7 +1725,7 @@
           <w:lang w:val="en-US"/>
         </w:rPr>
       </w:pPr>
-      <w:bookmarkStart w:id="2" w:name="_Toc154920022"/>
+      <w:bookmarkStart w:id="2" w:name="_Toc154922144"/>
       <w:r>
         <w:rPr>
           <w:lang w:val="en-US"/>
@@ -1676,7 +1752,7 @@
           <w:lang w:val="en-US"/>
         </w:rPr>
       </w:pPr>
-      <w:bookmarkStart w:id="3" w:name="_Toc154920023"/>
+      <w:bookmarkStart w:id="3" w:name="_Toc154922145"/>
       <w:r>
         <w:rPr>
           <w:lang w:val="en-US"/>
@@ -2141,7 +2217,7 @@
         </w:rPr>
       </w:pPr>
       <w:bookmarkStart w:id="4" w:name="_Toc152682299"/>
-      <w:bookmarkStart w:id="5" w:name="_Toc154920024"/>
+      <w:bookmarkStart w:id="5" w:name="_Toc154922146"/>
       <w:r>
         <w:lastRenderedPageBreak/>
         <w:t xml:space="preserve">Step 1: </w:t>
@@ -2420,7 +2496,7 @@
           <w:lang w:val="en-US"/>
         </w:rPr>
       </w:pPr>
-      <w:bookmarkStart w:id="6" w:name="_Toc154920025"/>
+      <w:bookmarkStart w:id="6" w:name="_Toc154922147"/>
       <w:r>
         <w:rPr>
           <w:lang w:val="en-US"/>
@@ -2684,7 +2760,7 @@
           <w:lang w:val="en-US"/>
         </w:rPr>
       </w:pPr>
-      <w:bookmarkStart w:id="7" w:name="_Toc154920026"/>
+      <w:bookmarkStart w:id="7" w:name="_Toc154922148"/>
       <w:r>
         <w:rPr>
           <w:lang w:val="en-US"/>
@@ -3877,7 +3953,7 @@
           <w:lang w:val="en-US"/>
         </w:rPr>
       </w:pPr>
-      <w:bookmarkStart w:id="8" w:name="_Toc154920027"/>
+      <w:bookmarkStart w:id="8" w:name="_Toc154922149"/>
       <w:r>
         <w:rPr>
           <w:lang w:val="en-US"/>
@@ -6364,7 +6440,7 @@
           <w:lang w:val="en-US"/>
         </w:rPr>
       </w:pPr>
-      <w:bookmarkStart w:id="10" w:name="_Toc154920028"/>
+      <w:bookmarkStart w:id="10" w:name="_Toc154922150"/>
       <w:r>
         <w:rPr>
           <w:lang w:val="en-US"/>
@@ -6861,7 +6937,7 @@
           <w:lang w:val="en-US"/>
         </w:rPr>
       </w:pPr>
-      <w:bookmarkStart w:id="11" w:name="_Toc154920029"/>
+      <w:bookmarkStart w:id="11" w:name="_Toc154922151"/>
       <w:r>
         <w:rPr>
           <w:lang w:val="en-US"/>
@@ -7323,7 +7399,7 @@
           <w:lang w:val="en-US"/>
         </w:rPr>
       </w:pPr>
-      <w:bookmarkStart w:id="12" w:name="_Toc154920030"/>
+      <w:bookmarkStart w:id="12" w:name="_Toc154922152"/>
       <w:r>
         <w:rPr>
           <w:lang w:val="en-US"/>
@@ -7355,6 +7431,25 @@
         <w:t>Adding text and pictures to the PCB</w:t>
       </w:r>
       <w:bookmarkEnd w:id="12"/>
+    </w:p>
+    <w:p>
+      <w:pPr>
+        <w:rPr>
+          <w:lang w:val="en-US"/>
+        </w:rPr>
+      </w:pPr>
+      <w:r>
+        <w:rPr>
+          <w:lang w:val="en-US"/>
+        </w:rPr>
+        <w:t>Of course, the PCB is missing some information on it; there should be the name of the developer, the version number of the board and the date as a starter. Maybe you can think of more things to add. Apart from that, we should add an image to the back of the board so it is clear what t</w:t>
+      </w:r>
+      <w:r>
+        <w:rPr>
+          <w:lang w:val="en-US"/>
+        </w:rPr>
+        <w:t>he board was/is used for.</w:t>
+      </w:r>
     </w:p>
     <w:p>
       <w:pPr>
@@ -7532,16 +7627,646 @@
           <w:lang w:val="en-US"/>
         </w:rPr>
       </w:pPr>
-    </w:p>
-    <w:p>
-      <w:pPr>
-        <w:rPr>
+      <w:r>
+        <w:rPr>
+          <w:lang w:val="en-US"/>
+        </w:rPr>
+        <w:t xml:space="preserve">We will now add a .bmp file. </w:t>
+      </w:r>
+    </w:p>
+    <w:p>
+      <w:pPr>
+        <w:pStyle w:val="Lijstalinea"/>
+        <w:numPr>
+          <w:ilvl w:val="0"/>
+          <w:numId w:val="40"/>
+        </w:numPr>
+        <w:rPr>
+          <w:lang w:val="en-US"/>
+        </w:rPr>
+      </w:pPr>
+      <w:r>
+        <w:rPr>
+          <w:lang w:val="en-US"/>
+        </w:rPr>
+        <w:lastRenderedPageBreak/>
+        <w:t xml:space="preserve">Go to the main page of KiCad and select the Image Converter: </w:t>
+      </w:r>
+      <w:r>
+        <w:rPr>
+          <w:lang w:val="en-US"/>
+        </w:rPr>
+        <w:drawing>
+          <wp:inline distT="0" distB="0" distL="0" distR="0" wp14:anchorId="320F231B" wp14:editId="09C298D4">
+            <wp:extent cx="4725059" cy="581106"/>
+            <wp:effectExtent l="0" t="0" r="0" b="9525"/>
+            <wp:docPr id="443402975" name="Afbeelding 1" descr="Afbeelding met tekst, schermopname, Lettertype&#10;&#10;Automatisch gegenereerde beschrijving"/>
+            <wp:cNvGraphicFramePr>
+              <a:graphicFrameLocks xmlns:a="http://schemas.openxmlformats.org/drawingml/2006/main" noChangeAspect="1"/>
+            </wp:cNvGraphicFramePr>
+            <a:graphic xmlns:a="http://schemas.openxmlformats.org/drawingml/2006/main">
+              <a:graphicData uri="http://schemas.openxmlformats.org/drawingml/2006/picture">
+                <pic:pic xmlns:pic="http://schemas.openxmlformats.org/drawingml/2006/picture">
+                  <pic:nvPicPr>
+                    <pic:cNvPr id="443402975" name="Afbeelding 1" descr="Afbeelding met tekst, schermopname, Lettertype&#10;&#10;Automatisch gegenereerde beschrijving"/>
+                    <pic:cNvPicPr/>
+                  </pic:nvPicPr>
+                  <pic:blipFill>
+                    <a:blip r:embed="rId47"/>
+                    <a:stretch>
+                      <a:fillRect/>
+                    </a:stretch>
+                  </pic:blipFill>
+                  <pic:spPr>
+                    <a:xfrm>
+                      <a:off x="0" y="0"/>
+                      <a:ext cx="4725059" cy="581106"/>
+                    </a:xfrm>
+                    <a:prstGeom prst="rect">
+                      <a:avLst/>
+                    </a:prstGeom>
+                  </pic:spPr>
+                </pic:pic>
+              </a:graphicData>
+            </a:graphic>
+          </wp:inline>
+        </w:drawing>
+      </w:r>
+    </w:p>
+    <w:p>
+      <w:pPr>
+        <w:pStyle w:val="Lijstalinea"/>
+        <w:numPr>
+          <w:ilvl w:val="0"/>
+          <w:numId w:val="40"/>
+        </w:numPr>
+        <w:rPr>
+          <w:i/>
+          <w:iCs/>
+          <w:lang w:val="en-US"/>
+        </w:rPr>
+      </w:pPr>
+      <w:r>
+        <w:rPr>
+          <w:lang w:val="en-US"/>
+        </w:rPr>
+        <w:t xml:space="preserve">Click: “Load Sourcde Image” and select the </w:t>
+      </w:r>
+      <w:r>
+        <w:rPr>
+          <w:i/>
+          <w:iCs/>
+          <w:lang w:val="en-US"/>
+        </w:rPr>
+        <w:t>logo for workshop</w:t>
+      </w:r>
+      <w:r>
+        <w:rPr>
+          <w:i/>
+          <w:iCs/>
+          <w:lang w:val="en-US"/>
+        </w:rPr>
+        <w:t>.bmp</w:t>
+      </w:r>
+      <w:r>
+        <w:rPr>
+          <w:i/>
+          <w:iCs/>
+          <w:lang w:val="en-US"/>
+        </w:rPr>
+        <w:t xml:space="preserve"> file.</w:t>
+      </w:r>
+    </w:p>
+    <w:p>
+      <w:pPr>
+        <w:pStyle w:val="Lijstalinea"/>
+        <w:numPr>
+          <w:ilvl w:val="0"/>
+          <w:numId w:val="40"/>
+        </w:numPr>
+        <w:rPr>
+          <w:i/>
+          <w:iCs/>
+          <w:lang w:val="en-US"/>
+        </w:rPr>
+      </w:pPr>
+      <w:r>
+        <w:rPr>
+          <w:i/>
+          <w:iCs/>
+          <w:lang w:val="en-US"/>
+        </w:rPr>
+        <w:t>Choose the following settings and click: “Export to Clipboard”</w:t>
+      </w:r>
+    </w:p>
+    <w:p>
+      <w:pPr>
+        <w:pStyle w:val="Lijstalinea"/>
+        <w:numPr>
+          <w:ilvl w:val="0"/>
+          <w:numId w:val="40"/>
+        </w:numPr>
+        <w:rPr>
+          <w:i/>
+          <w:iCs/>
+          <w:lang w:val="en-US"/>
+        </w:rPr>
+      </w:pPr>
+      <w:r>
+        <w:rPr>
+          <w:i/>
+          <w:iCs/>
+          <w:lang w:val="en-US"/>
+        </w:rPr>
+        <w:drawing>
+          <wp:inline distT="0" distB="0" distL="0" distR="0" wp14:anchorId="2C9F84D8" wp14:editId="7EB82C74">
+            <wp:extent cx="2705478" cy="6287377"/>
+            <wp:effectExtent l="0" t="0" r="0" b="0"/>
+            <wp:docPr id="362572902" name="Afbeelding 1" descr="Afbeelding met tekst, schermopname, software, Computerpictogram&#10;&#10;Automatisch gegenereerde beschrijving"/>
+            <wp:cNvGraphicFramePr>
+              <a:graphicFrameLocks xmlns:a="http://schemas.openxmlformats.org/drawingml/2006/main" noChangeAspect="1"/>
+            </wp:cNvGraphicFramePr>
+            <a:graphic xmlns:a="http://schemas.openxmlformats.org/drawingml/2006/main">
+              <a:graphicData uri="http://schemas.openxmlformats.org/drawingml/2006/picture">
+                <pic:pic xmlns:pic="http://schemas.openxmlformats.org/drawingml/2006/picture">
+                  <pic:nvPicPr>
+                    <pic:cNvPr id="362572902" name="Afbeelding 1" descr="Afbeelding met tekst, schermopname, software, Computerpictogram&#10;&#10;Automatisch gegenereerde beschrijving"/>
+                    <pic:cNvPicPr/>
+                  </pic:nvPicPr>
+                  <pic:blipFill>
+                    <a:blip r:embed="rId48"/>
+                    <a:stretch>
+                      <a:fillRect/>
+                    </a:stretch>
+                  </pic:blipFill>
+                  <pic:spPr>
+                    <a:xfrm>
+                      <a:off x="0" y="0"/>
+                      <a:ext cx="2705478" cy="6287377"/>
+                    </a:xfrm>
+                    <a:prstGeom prst="rect">
+                      <a:avLst/>
+                    </a:prstGeom>
+                  </pic:spPr>
+                </pic:pic>
+              </a:graphicData>
+            </a:graphic>
+          </wp:inline>
+        </w:drawing>
+      </w:r>
+    </w:p>
+    <w:p>
+      <w:pPr>
+        <w:pStyle w:val="Lijstalinea"/>
+        <w:numPr>
+          <w:ilvl w:val="0"/>
+          <w:numId w:val="40"/>
+        </w:numPr>
+        <w:rPr>
+          <w:i/>
+          <w:iCs/>
+          <w:lang w:val="en-US"/>
+        </w:rPr>
+      </w:pPr>
+      <w:r>
+        <w:rPr>
+          <w:i/>
+          <w:iCs/>
+          <w:lang w:val="en-US"/>
+        </w:rPr>
+        <w:t xml:space="preserve">Press CTRL + V while you are in the PCB editor and press “f” before placing the logo somewhere on your </w:t>
+      </w:r>
+      <w:r>
+        <w:rPr>
+          <w:i/>
+          <w:iCs/>
+          <w:lang w:val="en-US"/>
+        </w:rPr>
+        <w:t>PCB</w:t>
+      </w:r>
+      <w:r>
+        <w:rPr>
+          <w:i/>
+          <w:iCs/>
+          <w:lang w:val="en-US"/>
+        </w:rPr>
+        <w:t>, this switches it to the back side of the PCB.</w:t>
+      </w:r>
+    </w:p>
+    <w:p>
+      <w:pPr>
+        <w:pStyle w:val="Lijstalinea"/>
+        <w:numPr>
+          <w:ilvl w:val="0"/>
+          <w:numId w:val="40"/>
+        </w:numPr>
+        <w:rPr>
+          <w:i/>
+          <w:iCs/>
+          <w:lang w:val="en-US"/>
+        </w:rPr>
+      </w:pPr>
+      <w:r>
+        <w:rPr>
+          <w:i/>
+          <w:iCs/>
+          <w:lang w:val="en-US"/>
+        </w:rPr>
+        <w:t>You can remove those *** by double clicking the image on your PCB and unticking the</w:t>
+      </w:r>
+      <w:r>
+        <w:rPr>
+          <w:i/>
+          <w:iCs/>
+          <w:lang w:val="en-US"/>
+        </w:rPr>
+        <w:t xml:space="preserve"> “show”</w:t>
+      </w:r>
+      <w:r>
+        <w:rPr>
+          <w:i/>
+          <w:iCs/>
+          <w:lang w:val="en-US"/>
+        </w:rPr>
+        <w:t xml:space="preserve"> box with the reference</w:t>
+      </w:r>
+      <w:r>
+        <w:rPr>
+          <w:i/>
+          <w:iCs/>
+          <w:lang w:val="en-US"/>
+        </w:rPr>
+        <w:t xml:space="preserve"> designator.</w:t>
+      </w:r>
+    </w:p>
+    <w:p>
+      <w:pPr>
+        <w:pStyle w:val="Lijstalinea"/>
+        <w:numPr>
+          <w:ilvl w:val="0"/>
+          <w:numId w:val="40"/>
+        </w:numPr>
+        <w:rPr>
+          <w:i/>
+          <w:iCs/>
+          <w:lang w:val="en-US"/>
+        </w:rPr>
+      </w:pPr>
+      <w:r>
+        <w:rPr>
+          <w:i/>
+          <w:iCs/>
+          <w:lang w:val="en-US"/>
+        </w:rPr>
+        <w:t>You have successfully added your own.bmp file!</w:t>
+      </w:r>
+    </w:p>
+    <w:p>
+      <w:pPr>
+        <w:pStyle w:val="Lijstalinea"/>
+        <w:numPr>
+          <w:ilvl w:val="0"/>
+          <w:numId w:val="40"/>
+        </w:numPr>
+        <w:rPr>
+          <w:i/>
+          <w:iCs/>
+          <w:lang w:val="en-US"/>
+        </w:rPr>
+      </w:pPr>
+      <w:r>
+        <w:rPr>
+          <w:i/>
+          <w:iCs/>
+          <w:lang w:val="en-US"/>
+        </w:rPr>
+        <w:t>You can add some more logos by choosing a footprint (or press A). I will be adding the:</w:t>
+      </w:r>
+      <w:r>
+        <w:rPr>
+          <w:i/>
+          <w:iCs/>
+          <w:lang w:val="en-US"/>
+        </w:rPr>
+        <w:t xml:space="preserve"> </w:t>
+      </w:r>
+      <w:r>
+        <w:rPr>
+          <w:i/>
+          <w:iCs/>
+          <w:lang w:val="en-US"/>
+        </w:rPr>
+        <w:t>OSHW-Logo2_24.3x20mm_SilkScreen</w:t>
+      </w:r>
+      <w:r>
+        <w:rPr>
+          <w:i/>
+          <w:iCs/>
+          <w:lang w:val="en-US"/>
+        </w:rPr>
+        <w:t xml:space="preserve"> </w:t>
+      </w:r>
+      <w:r>
+        <w:rPr>
+          <w:i/>
+          <w:iCs/>
+          <w:lang w:val="en-US"/>
+        </w:rPr>
+        <w:t>to my board.</w:t>
+      </w:r>
+    </w:p>
+    <w:p>
+      <w:pPr>
+        <w:pStyle w:val="Lijstalinea"/>
+        <w:numPr>
+          <w:ilvl w:val="0"/>
+          <w:numId w:val="40"/>
+        </w:numPr>
+        <w:rPr>
+          <w:i/>
+          <w:iCs/>
+          <w:lang w:val="en-US"/>
+        </w:rPr>
+      </w:pPr>
+      <w:r>
+        <w:rPr>
+          <w:i/>
+          <w:iCs/>
+          <w:lang w:val="en-US"/>
+        </w:rPr>
+        <w:lastRenderedPageBreak/>
+        <w:t>You can see the</w:t>
+      </w:r>
+      <w:r>
+        <w:rPr>
+          <w:i/>
+          <w:iCs/>
+          <w:lang w:val="en-US"/>
+        </w:rPr>
+        <w:t xml:space="preserve"> look of the frond and</w:t>
+      </w:r>
+      <w:r>
+        <w:rPr>
+          <w:i/>
+          <w:iCs/>
+          <w:lang w:val="en-US"/>
+        </w:rPr>
+        <w:t xml:space="preserve"> back of the </w:t>
+      </w:r>
+      <w:r>
+        <w:rPr>
+          <w:i/>
+          <w:iCs/>
+          <w:lang w:val="en-US"/>
+        </w:rPr>
+        <w:t>PCB</w:t>
+      </w:r>
+      <w:r>
+        <w:rPr>
+          <w:i/>
+          <w:iCs/>
+          <w:lang w:val="en-US"/>
+        </w:rPr>
+        <w:t xml:space="preserve"> in the 3D-viewer (press ALT+ 3)</w:t>
+      </w:r>
+      <w:r>
+        <w:rPr>
+          <w:noProof/>
+        </w:rPr>
+        <w:t xml:space="preserve"> </w:t>
+      </w:r>
+    </w:p>
+    <w:p>
+      <w:pPr>
+        <w:pStyle w:val="Lijstalinea"/>
+        <w:numPr>
+          <w:ilvl w:val="0"/>
+          <w:numId w:val="40"/>
+        </w:numPr>
+        <w:rPr>
+          <w:i/>
+          <w:iCs/>
+          <w:lang w:val="en-US"/>
+        </w:rPr>
+      </w:pPr>
+      <w:r>
+        <w:rPr>
+          <w:i/>
+          <w:iCs/>
+          <w:lang w:val="en-US"/>
+        </w:rPr>
+        <w:drawing>
+          <wp:inline distT="0" distB="0" distL="0" distR="0" wp14:anchorId="2278FA43" wp14:editId="41FB444A">
+            <wp:extent cx="2218254" cy="1332126"/>
+            <wp:effectExtent l="0" t="0" r="0" b="1905"/>
+            <wp:docPr id="1154986941" name="Afbeelding 1" descr="Afbeelding met tekst, schermopname, bal, cirkel&#10;&#10;Automatisch gegenereerde beschrijving"/>
+            <wp:cNvGraphicFramePr>
+              <a:graphicFrameLocks xmlns:a="http://schemas.openxmlformats.org/drawingml/2006/main" noChangeAspect="1"/>
+            </wp:cNvGraphicFramePr>
+            <a:graphic xmlns:a="http://schemas.openxmlformats.org/drawingml/2006/main">
+              <a:graphicData uri="http://schemas.openxmlformats.org/drawingml/2006/picture">
+                <pic:pic xmlns:pic="http://schemas.openxmlformats.org/drawingml/2006/picture">
+                  <pic:nvPicPr>
+                    <pic:cNvPr id="1154986941" name="Afbeelding 1" descr="Afbeelding met tekst, schermopname, bal, cirkel&#10;&#10;Automatisch gegenereerde beschrijving"/>
+                    <pic:cNvPicPr/>
+                  </pic:nvPicPr>
+                  <pic:blipFill>
+                    <a:blip r:embed="rId49"/>
+                    <a:stretch>
+                      <a:fillRect/>
+                    </a:stretch>
+                  </pic:blipFill>
+                  <pic:spPr>
+                    <a:xfrm>
+                      <a:off x="0" y="0"/>
+                      <a:ext cx="2244766" cy="1348047"/>
+                    </a:xfrm>
+                    <a:prstGeom prst="rect">
+                      <a:avLst/>
+                    </a:prstGeom>
+                  </pic:spPr>
+                </pic:pic>
+              </a:graphicData>
+            </a:graphic>
+          </wp:inline>
+        </w:drawing>
+      </w:r>
+      <w:r>
+        <w:rPr>
+          <w:i/>
+          <w:iCs/>
+          <w:lang w:val="en-US"/>
+        </w:rPr>
+        <w:t xml:space="preserve"> </w:t>
+      </w:r>
+      <w:r>
+        <w:rPr>
+          <w:noProof/>
+        </w:rPr>
+        <w:drawing>
+          <wp:inline distT="0" distB="0" distL="0" distR="0" wp14:anchorId="6E8DFEB4" wp14:editId="17CD5BB1">
+            <wp:extent cx="2401172" cy="1339544"/>
+            <wp:effectExtent l="0" t="0" r="0" b="0"/>
+            <wp:docPr id="504035180" name="Afbeelding 1" descr="Afbeelding met tekst, Lettertype, logo, schermopname&#10;&#10;Automatisch gegenereerde beschrijving"/>
+            <wp:cNvGraphicFramePr>
+              <a:graphicFrameLocks xmlns:a="http://schemas.openxmlformats.org/drawingml/2006/main" noChangeAspect="1"/>
+            </wp:cNvGraphicFramePr>
+            <a:graphic xmlns:a="http://schemas.openxmlformats.org/drawingml/2006/main">
+              <a:graphicData uri="http://schemas.openxmlformats.org/drawingml/2006/picture">
+                <pic:pic xmlns:pic="http://schemas.openxmlformats.org/drawingml/2006/picture">
+                  <pic:nvPicPr>
+                    <pic:cNvPr id="504035180" name="Afbeelding 1" descr="Afbeelding met tekst, Lettertype, logo, schermopname&#10;&#10;Automatisch gegenereerde beschrijving"/>
+                    <pic:cNvPicPr/>
+                  </pic:nvPicPr>
+                  <pic:blipFill>
+                    <a:blip r:embed="rId50"/>
+                    <a:stretch>
+                      <a:fillRect/>
+                    </a:stretch>
+                  </pic:blipFill>
+                  <pic:spPr>
+                    <a:xfrm>
+                      <a:off x="0" y="0"/>
+                      <a:ext cx="2418169" cy="1349026"/>
+                    </a:xfrm>
+                    <a:prstGeom prst="rect">
+                      <a:avLst/>
+                    </a:prstGeom>
+                  </pic:spPr>
+                </pic:pic>
+              </a:graphicData>
+            </a:graphic>
+          </wp:inline>
+        </w:drawing>
+      </w:r>
+    </w:p>
+    <w:p>
+      <w:pPr>
+        <w:pStyle w:val="Lijstalinea"/>
+        <w:numPr>
+          <w:ilvl w:val="0"/>
+          <w:numId w:val="40"/>
+        </w:numPr>
+        <w:rPr>
+          <w:i/>
+          <w:iCs/>
+          <w:lang w:val="en-US"/>
+        </w:rPr>
+      </w:pPr>
+      <w:r>
+        <w:rPr>
+          <w:i/>
+          <w:iCs/>
+          <w:lang w:val="en-US"/>
+        </w:rPr>
+        <w:t>Now in the final step we will add the missing 3D-models.</w:t>
+      </w:r>
+    </w:p>
+    <w:p>
+      <w:pPr>
+        <w:pStyle w:val="Kop2"/>
+        <w:numPr>
+          <w:ilvl w:val="0"/>
+          <w:numId w:val="0"/>
+        </w:numPr>
+        <w:ind w:left="360"/>
+        <w:rPr>
+          <w:lang w:val="en-US"/>
+        </w:rPr>
+      </w:pPr>
+      <w:bookmarkStart w:id="13" w:name="_Toc154922153"/>
+      <w:r>
+        <w:rPr>
+          <w:lang w:val="en-US"/>
+        </w:rPr>
+        <w:t xml:space="preserve">Step </w:t>
+      </w:r>
+      <w:r>
+        <w:rPr>
+          <w:lang w:val="en-US"/>
+        </w:rPr>
+        <w:t>8</w:t>
+      </w:r>
+      <w:r>
+        <w:rPr>
+          <w:lang w:val="en-US"/>
+        </w:rPr>
+        <w:t xml:space="preserve">: </w:t>
+      </w:r>
+      <w:r>
+        <w:rPr>
+          <w:lang w:val="en-US"/>
+        </w:rPr>
+        <w:t xml:space="preserve"> Adding </w:t>
+      </w:r>
+      <w:r>
+        <w:rPr>
+          <w:lang w:val="en-US"/>
+        </w:rPr>
+        <w:t>3D-models</w:t>
+      </w:r>
+      <w:bookmarkEnd w:id="13"/>
+    </w:p>
+    <w:p>
+      <w:pPr>
+        <w:rPr>
+          <w:lang w:val="en-US"/>
+        </w:rPr>
+      </w:pPr>
+      <w:r>
+        <w:rPr>
+          <w:lang w:val="en-US"/>
+        </w:rPr>
+        <w:t xml:space="preserve">For your final step, we will be adding the missing 3D-models to the model. </w:t>
+      </w:r>
+      <w:r>
+        <w:rPr>
+          <w:lang w:val="en-US"/>
+        </w:rPr>
+        <w:t>This may seem useless for now, but a very useful feature of KiCad is the ability to export your 3D model. Tis 3D-model can be imported into other CAD programs like SolidWorks or Fusion360 and such. Your IDE</w:t>
+      </w:r>
+      <w:r>
+        <w:rPr>
+          <w:lang w:val="en-US"/>
+        </w:rPr>
+        <w:t xml:space="preserve"> co-worker/peer</w:t>
+      </w:r>
+      <w:r>
+        <w:rPr>
+          <w:lang w:val="en-US"/>
+        </w:rPr>
+        <w:t xml:space="preserve"> will thank you later.</w:t>
+      </w:r>
+      <w:r>
+        <w:rPr>
+          <w:lang w:val="en-US"/>
+        </w:rPr>
+        <w:t xml:space="preserve"> </w:t>
+      </w:r>
+    </w:p>
+    <w:p>
+      <w:pPr>
+        <w:pStyle w:val="Lijstalinea"/>
+        <w:numPr>
+          <w:ilvl w:val="0"/>
+          <w:numId w:val="41"/>
+        </w:numPr>
+        <w:rPr>
+          <w:lang w:val="en-US"/>
+        </w:rPr>
+      </w:pPr>
+    </w:p>
+    <w:p>
+      <w:pPr>
+        <w:rPr>
+          <w:i/>
+          <w:iCs/>
           <w:lang w:val="en-US"/>
         </w:rPr>
       </w:pPr>
     </w:p>
     <w:sectPr>
-      <w:footerReference w:type="default" r:id="rId47"/>
+      <w:footerReference w:type="default" r:id="rId51"/>
       <w:pgSz w:w="11906" w:h="16838"/>
       <w:pgMar w:top="1417" w:right="1417" w:bottom="1417" w:left="1417" w:header="709" w:footer="709" w:gutter="0"/>
       <w:pgNumType w:start="0"/>
@@ -10042,6 +10767,95 @@
     </w:lvl>
   </w:abstractNum>
   <w:abstractNum w:abstractNumId="23" w15:restartNumberingAfterBreak="0">
+    <w:nsid w:val="58532123"/>
+    <w:multiLevelType w:val="hybridMultilevel"/>
+    <w:tmpl w:val="40CA0808"/>
+    <w:lvl w:ilvl="0" w:tplc="0413000F">
+      <w:start w:val="1"/>
+      <w:numFmt w:val="decimal"/>
+      <w:lvlText w:val="%1."/>
+      <w:lvlJc w:val="left"/>
+      <w:pPr>
+        <w:ind w:left="720" w:hanging="360"/>
+      </w:pPr>
+      <w:rPr>
+        <w:rFonts w:hint="default"/>
+      </w:rPr>
+    </w:lvl>
+    <w:lvl w:ilvl="1" w:tplc="04130019" w:tentative="1">
+      <w:start w:val="1"/>
+      <w:numFmt w:val="lowerLetter"/>
+      <w:lvlText w:val="%2."/>
+      <w:lvlJc w:val="left"/>
+      <w:pPr>
+        <w:ind w:left="1440" w:hanging="360"/>
+      </w:pPr>
+    </w:lvl>
+    <w:lvl w:ilvl="2" w:tplc="0413001B" w:tentative="1">
+      <w:start w:val="1"/>
+      <w:numFmt w:val="lowerRoman"/>
+      <w:lvlText w:val="%3."/>
+      <w:lvlJc w:val="right"/>
+      <w:pPr>
+        <w:ind w:left="2160" w:hanging="180"/>
+      </w:pPr>
+    </w:lvl>
+    <w:lvl w:ilvl="3" w:tplc="0413000F" w:tentative="1">
+      <w:start w:val="1"/>
+      <w:numFmt w:val="decimal"/>
+      <w:lvlText w:val="%4."/>
+      <w:lvlJc w:val="left"/>
+      <w:pPr>
+        <w:ind w:left="2880" w:hanging="360"/>
+      </w:pPr>
+    </w:lvl>
+    <w:lvl w:ilvl="4" w:tplc="04130019" w:tentative="1">
+      <w:start w:val="1"/>
+      <w:numFmt w:val="lowerLetter"/>
+      <w:lvlText w:val="%5."/>
+      <w:lvlJc w:val="left"/>
+      <w:pPr>
+        <w:ind w:left="3600" w:hanging="360"/>
+      </w:pPr>
+    </w:lvl>
+    <w:lvl w:ilvl="5" w:tplc="0413001B" w:tentative="1">
+      <w:start w:val="1"/>
+      <w:numFmt w:val="lowerRoman"/>
+      <w:lvlText w:val="%6."/>
+      <w:lvlJc w:val="right"/>
+      <w:pPr>
+        <w:ind w:left="4320" w:hanging="180"/>
+      </w:pPr>
+    </w:lvl>
+    <w:lvl w:ilvl="6" w:tplc="0413000F" w:tentative="1">
+      <w:start w:val="1"/>
+      <w:numFmt w:val="decimal"/>
+      <w:lvlText w:val="%7."/>
+      <w:lvlJc w:val="left"/>
+      <w:pPr>
+        <w:ind w:left="5040" w:hanging="360"/>
+      </w:pPr>
+    </w:lvl>
+    <w:lvl w:ilvl="7" w:tplc="04130019" w:tentative="1">
+      <w:start w:val="1"/>
+      <w:numFmt w:val="lowerLetter"/>
+      <w:lvlText w:val="%8."/>
+      <w:lvlJc w:val="left"/>
+      <w:pPr>
+        <w:ind w:left="5760" w:hanging="360"/>
+      </w:pPr>
+    </w:lvl>
+    <w:lvl w:ilvl="8" w:tplc="0413001B" w:tentative="1">
+      <w:start w:val="1"/>
+      <w:numFmt w:val="lowerRoman"/>
+      <w:lvlText w:val="%9."/>
+      <w:lvlJc w:val="right"/>
+      <w:pPr>
+        <w:ind w:left="6480" w:hanging="180"/>
+      </w:pPr>
+    </w:lvl>
+  </w:abstractNum>
+  <w:abstractNum w:abstractNumId="24" w15:restartNumberingAfterBreak="0">
     <w:nsid w:val="5BFF1556"/>
     <w:multiLevelType w:val="hybridMultilevel"/>
     <w:tmpl w:val="8A66DFDE"/>
@@ -10154,7 +10968,7 @@
       </w:rPr>
     </w:lvl>
   </w:abstractNum>
-  <w:abstractNum w:abstractNumId="24" w15:restartNumberingAfterBreak="0">
+  <w:abstractNum w:abstractNumId="25" w15:restartNumberingAfterBreak="0">
     <w:nsid w:val="5C6F4F1F"/>
     <w:multiLevelType w:val="multilevel"/>
     <w:tmpl w:val="38601F78"/>
@@ -10267,7 +11081,7 @@
       </w:pPr>
     </w:lvl>
   </w:abstractNum>
-  <w:abstractNum w:abstractNumId="25" w15:restartNumberingAfterBreak="0">
+  <w:abstractNum w:abstractNumId="26" w15:restartNumberingAfterBreak="0">
     <w:nsid w:val="610C4304"/>
     <w:multiLevelType w:val="multilevel"/>
     <w:tmpl w:val="7700D34C"/>
@@ -10380,7 +11194,7 @@
       </w:pPr>
     </w:lvl>
   </w:abstractNum>
-  <w:abstractNum w:abstractNumId="26" w15:restartNumberingAfterBreak="0">
+  <w:abstractNum w:abstractNumId="27" w15:restartNumberingAfterBreak="0">
     <w:nsid w:val="75616256"/>
     <w:multiLevelType w:val="multilevel"/>
     <w:tmpl w:val="9818448A"/>
@@ -10493,7 +11307,7 @@
       </w:pPr>
     </w:lvl>
   </w:abstractNum>
-  <w:abstractNum w:abstractNumId="27" w15:restartNumberingAfterBreak="0">
+  <w:abstractNum w:abstractNumId="28" w15:restartNumberingAfterBreak="0">
     <w:nsid w:val="785114BD"/>
     <w:multiLevelType w:val="multilevel"/>
     <w:tmpl w:val="ABAC8308"/>
@@ -10606,7 +11420,7 @@
       </w:pPr>
     </w:lvl>
   </w:abstractNum>
-  <w:abstractNum w:abstractNumId="28" w15:restartNumberingAfterBreak="0">
+  <w:abstractNum w:abstractNumId="29" w15:restartNumberingAfterBreak="0">
     <w:nsid w:val="7C1869BC"/>
     <w:multiLevelType w:val="hybridMultilevel"/>
     <w:tmpl w:val="0C44C798"/>
@@ -10719,7 +11533,7 @@
       </w:rPr>
     </w:lvl>
   </w:abstractNum>
-  <w:abstractNum w:abstractNumId="29" w15:restartNumberingAfterBreak="0">
+  <w:abstractNum w:abstractNumId="30" w15:restartNumberingAfterBreak="0">
     <w:nsid w:val="7DC377E3"/>
     <w:multiLevelType w:val="multilevel"/>
     <w:tmpl w:val="1842E902"/>
@@ -10832,7 +11646,7 @@
       </w:pPr>
     </w:lvl>
   </w:abstractNum>
-  <w:abstractNum w:abstractNumId="30" w15:restartNumberingAfterBreak="0">
+  <w:abstractNum w:abstractNumId="31" w15:restartNumberingAfterBreak="0">
     <w:nsid w:val="7EEB4872"/>
     <w:multiLevelType w:val="multilevel"/>
     <w:tmpl w:val="E2800D6A"/>
@@ -10950,7 +11764,7 @@
     </w:lvl>
   </w:abstractNum>
   <w:num w:numId="1" w16cid:durableId="1053312935">
-    <w:abstractNumId w:val="28"/>
+    <w:abstractNumId w:val="29"/>
   </w:num>
   <w:num w:numId="2" w16cid:durableId="135534902">
     <w:abstractNumId w:val="7"/>
@@ -10998,10 +11812,10 @@
     <w:abstractNumId w:val="6"/>
   </w:num>
   <w:num w:numId="17" w16cid:durableId="816073814">
-    <w:abstractNumId w:val="25"/>
+    <w:abstractNumId w:val="26"/>
   </w:num>
   <w:num w:numId="18" w16cid:durableId="1278829347">
-    <w:abstractNumId w:val="27"/>
+    <w:abstractNumId w:val="28"/>
   </w:num>
   <w:num w:numId="19" w16cid:durableId="1959217767">
     <w:abstractNumId w:val="19"/>
@@ -11013,13 +11827,13 @@
     <w:abstractNumId w:val="14"/>
   </w:num>
   <w:num w:numId="22" w16cid:durableId="291137392">
-    <w:abstractNumId w:val="29"/>
+    <w:abstractNumId w:val="30"/>
   </w:num>
   <w:num w:numId="23" w16cid:durableId="1496871715">
-    <w:abstractNumId w:val="26"/>
+    <w:abstractNumId w:val="27"/>
   </w:num>
   <w:num w:numId="24" w16cid:durableId="1532569037">
-    <w:abstractNumId w:val="23"/>
+    <w:abstractNumId w:val="24"/>
   </w:num>
   <w:num w:numId="25" w16cid:durableId="762723538">
     <w:abstractNumId w:val="4"/>
@@ -11028,7 +11842,7 @@
     <w:abstractNumId w:val="12"/>
   </w:num>
   <w:num w:numId="27" w16cid:durableId="1893417044">
-    <w:abstractNumId w:val="30"/>
+    <w:abstractNumId w:val="31"/>
   </w:num>
   <w:num w:numId="28" w16cid:durableId="1583641816">
     <w:abstractNumId w:val="5"/>
@@ -11046,7 +11860,7 @@
     <w:abstractNumId w:val="8"/>
   </w:num>
   <w:num w:numId="33" w16cid:durableId="1623654793">
-    <w:abstractNumId w:val="24"/>
+    <w:abstractNumId w:val="25"/>
   </w:num>
   <w:num w:numId="34" w16cid:durableId="1461455853">
     <w:abstractNumId w:val="3"/>
@@ -11068,6 +11882,9 @@
   </w:num>
   <w:num w:numId="40" w16cid:durableId="1605990822">
     <w:abstractNumId w:val="2"/>
+  </w:num>
+  <w:num w:numId="41" w16cid:durableId="1033768093">
+    <w:abstractNumId w:val="23"/>
   </w:num>
 </w:numbering>
 </file>

</xml_diff>